<commit_message>
Added work to do.
</commit_message>
<xml_diff>
--- a/colluding/doc/lesemv01-CS590-progress-report-2.docx
+++ b/colluding/doc/lesemv01-CS590-progress-report-2.docx
@@ -36,8 +36,13 @@
         <w:pStyle w:val="NoSpacing"/>
       </w:pPr>
       <w:r>
-        <w:t>Dr. Elish</w:t>
-      </w:r>
+        <w:t xml:space="preserve">Dr. </w:t>
+      </w:r>
+      <w:proofErr w:type="spellStart"/>
+      <w:r>
+        <w:t>Elish</w:t>
+      </w:r>
+      <w:proofErr w:type="spellEnd"/>
     </w:p>
     <w:p>
       <w:pPr>
@@ -52,7 +57,7 @@
         <w:pStyle w:val="NoSpacing"/>
       </w:pPr>
       <w:r>
-        <w:t>March 6</w:t>
+        <w:t>March 9</w:t>
       </w:r>
       <w:r>
         <w:t>, 2016</w:t>
@@ -73,10 +78,7 @@
     </w:p>
     <w:p>
       <w:r>
-        <w:t>This semester’s project is to create at least two colluding Android applications that exhibit malicious activity when working together unbeknownst to the operator.  Each application shall have at least two components.  Each application shall have allocated permissions suitable for the application that masks the malicious intent.  The allocated permission for the malicious intent shall be different in the applications.  The malicious activity shall be a result of a user action, as malicious activity due to user activity is more difficult to detect than a background process activity</w:t>
-      </w:r>
-      <w:r>
-        <w:t>.</w:t>
+        <w:t>This semester’s project is to create at least two colluding Android applications that exhibit malicious activity when working together unbeknownst to the operator.  Each application shall have at least two components.  Each application shall have allocated permissions suitable for the application that masks the malicious intent.  The allocated permission for the malicious intent shall be different in the applications.  The malicious activity shall be a result of a user action, as malicious activity due to user activity is more difficult to detect than a background process activity.</w:t>
       </w:r>
       <w:r>
         <w:t xml:space="preserve"> </w:t>
@@ -84,10 +86,7 @@
     </w:p>
     <w:p>
       <w:r>
-        <w:t>Recall, the two applications are a Basketball Statistics editor (BBStat) and a NASA web service client (NASAClient).  BBStat allows a user to enter game activity in real-time, accumulating the statistics as the game proceeds.  The user may share the game resul</w:t>
-      </w:r>
-      <w:r>
-        <w:t>ts to those in his Contact list.  The application requests access to the Contact list, thus exposing it to the other colluding application, NASAClient.  NASAClient is simply a UI that displays information from one of NASA’s available web services.  When the user requests this data, the application retrieves the Contact list from BBStat and transmits the malicious data to a web service in the cloud know only to the application’s developer.  This can occur because the NASAClient has specific INTERNET permission.</w:t>
+        <w:t>Recall, the two applications are a Basketball Statistics editor (BBStat) and a NASA web service client (NASAClient).  BBStat allows a user to enter game activity in real-time, accumulating the statistics as the game proceeds.  The user may share the game results to those in his Contact list.  The application requests access to the Contact list, thus exposing it to the other colluding application, NASAClient.  NASAClient is simply a UI that displays information from one of NASA’s available web services.  When the user requests this data, the application retrieves the Contact list from BBStat and transmits the malicious data to a web service in the cloud know only to the application’s developer.  This can occur because the NASAClient has specific INTERNET permission.</w:t>
       </w:r>
     </w:p>
     <w:p>
@@ -150,19 +149,7 @@
           <w:rPr>
             <w:rStyle w:val="Hyperlink"/>
           </w:rPr>
-          <w:t>http://cs</w:t>
-        </w:r>
-        <w:r>
-          <w:rPr>
-            <w:rStyle w:val="Hyperlink"/>
-          </w:rPr>
-          <w:t>5</w:t>
-        </w:r>
-        <w:r>
-          <w:rPr>
-            <w:rStyle w:val="Hyperlink"/>
-          </w:rPr>
-          <w:t>90.leseonline.net</w:t>
+          <w:t>http://cs590.leseonline.net</w:t>
         </w:r>
       </w:hyperlink>
     </w:p>
@@ -236,7 +223,7 @@
           <v:shape id="_x0000_i1025" type="#_x0000_t75" style="width:417.05pt;height:344.4pt" o:ole="">
             <v:imagedata r:id="rId9" o:title=""/>
           </v:shape>
-          <o:OLEObject Type="Embed" ProgID="Visio.Drawing.15" ShapeID="_x0000_i1025" DrawAspect="Content" ObjectID="_1518776673" r:id="rId10"/>
+          <o:OLEObject Type="Embed" ProgID="Visio.Drawing.15" ShapeID="_x0000_i1025" DrawAspect="Content" ObjectID="_1519061905" r:id="rId10"/>
         </w:object>
       </w:r>
     </w:p>
@@ -342,7 +329,7 @@
           <v:shape id="_x0000_i1026" type="#_x0000_t75" style="width:292.1pt;height:209.9pt" o:ole="">
             <v:imagedata r:id="rId11" o:title=""/>
           </v:shape>
-          <o:OLEObject Type="Embed" ProgID="Visio.Drawing.15" ShapeID="_x0000_i1026" DrawAspect="Content" ObjectID="_1518776674" r:id="rId12"/>
+          <o:OLEObject Type="Embed" ProgID="Visio.Drawing.15" ShapeID="_x0000_i1026" DrawAspect="Content" ObjectID="_1519061906" r:id="rId12"/>
         </w:object>
       </w:r>
     </w:p>
@@ -500,6 +487,9 @@
     </w:p>
     <w:p>
       <w:r>
+        <w:rPr>
+          <w:noProof/>
+        </w:rPr>
         <w:lastRenderedPageBreak/>
         <w:drawing>
           <wp:inline distT="0" distB="0" distL="0" distR="0" wp14:anchorId="074C996E" wp14:editId="37FBD7AC">
@@ -706,6 +696,9 @@
     </w:p>
     <w:p>
       <w:r>
+        <w:rPr>
+          <w:noProof/>
+        </w:rPr>
         <w:drawing>
           <wp:inline distT="0" distB="0" distL="0" distR="0" wp14:anchorId="193CA9C6" wp14:editId="75DDC5FB">
             <wp:extent cx="5943600" cy="3702685"/>
@@ -764,6 +757,9 @@
     </w:p>
     <w:p>
       <w:r>
+        <w:rPr>
+          <w:noProof/>
+        </w:rPr>
         <w:lastRenderedPageBreak/>
         <w:drawing>
           <wp:inline distT="0" distB="0" distL="0" distR="0" wp14:anchorId="11A3523C" wp14:editId="46C749CC">
@@ -1012,10 +1008,7 @@
             </w:r>
             <w:proofErr w:type="spellEnd"/>
             <w:r>
-              <w:t>:</w:t>
-            </w:r>
-            <w:r>
-              <w:t xml:space="preserve"> {“token”: token, “entity”: {“key”:&lt;key&gt;, “items” : [</w:t>
+              <w:t>: {“token”: token, “entity”: {“key”:&lt;key&gt;, “items” : [</w:t>
             </w:r>
           </w:p>
           <w:p>
@@ -1154,13 +1147,7 @@
       </w:pPr>
       <w:proofErr w:type="gramStart"/>
       <w:r>
-        <w:t>{</w:t>
-      </w:r>
-      <w:r>
-        <w:t xml:space="preserve"> </w:t>
-      </w:r>
-      <w:r>
-        <w:t>“</w:t>
+        <w:t>{ “</w:t>
       </w:r>
       <w:proofErr w:type="gramEnd"/>
       <w:r>
@@ -1180,13 +1167,7 @@
       </w:r>
       <w:proofErr w:type="spellEnd"/>
       <w:r>
-        <w:t>&gt;, “email”:&lt;email&gt;</w:t>
-      </w:r>
-      <w:r>
-        <w:t xml:space="preserve"> </w:t>
-      </w:r>
-      <w:r>
-        <w:t>}</w:t>
+        <w:t>&gt;, “email”:&lt;email&gt; }</w:t>
       </w:r>
     </w:p>
     <w:p>
@@ -1312,6 +1293,75 @@
         <w:t xml:space="preserve"> at the end of this document.</w:t>
       </w:r>
     </w:p>
+    <w:p/>
+    <w:p>
+      <w:r>
+        <w:br w:type="page"/>
+      </w:r>
+    </w:p>
+    <w:p>
+      <w:pPr>
+        <w:pStyle w:val="Heading2"/>
+      </w:pPr>
+      <w:r>
+        <w:lastRenderedPageBreak/>
+        <w:t xml:space="preserve">Work to be </w:t>
+      </w:r>
+      <w:proofErr w:type="gramStart"/>
+      <w:r>
+        <w:t>Done</w:t>
+      </w:r>
+      <w:proofErr w:type="gramEnd"/>
+    </w:p>
+    <w:p>
+      <w:r>
+        <w:t>I have at least the following to get done.</w:t>
+      </w:r>
+    </w:p>
+    <w:p>
+      <w:pPr>
+        <w:pStyle w:val="Heading3"/>
+      </w:pPr>
+      <w:r>
+        <w:t>NASA Client UI</w:t>
+      </w:r>
+    </w:p>
+    <w:p>
+      <w:r>
+        <w:t>This UI should be simple to complete.  I have not decided what NASA web service to use, yet.  I may use several.  One shows a satellite view of a given location.  Another gets data on near-Earth asteroids.</w:t>
+      </w:r>
+      <w:r>
+        <w:t xml:space="preserve">  Others can be found here:</w:t>
+      </w:r>
+    </w:p>
+    <w:p>
+      <w:r>
+        <w:tab/>
+      </w:r>
+      <w:hyperlink r:id="rId20" w:history="1">
+        <w:r>
+          <w:rPr>
+            <w:rStyle w:val="Hyperlink"/>
+          </w:rPr>
+          <w:t>https://api.nasa.gov/index.html</w:t>
+        </w:r>
+      </w:hyperlink>
+    </w:p>
+    <w:p>
+      <w:pPr>
+        <w:pStyle w:val="Heading3"/>
+      </w:pPr>
+      <w:bookmarkStart w:id="0" w:name="_GoBack"/>
+      <w:bookmarkEnd w:id="0"/>
+      <w:r>
+        <w:t>BBStat UI</w:t>
+      </w:r>
+    </w:p>
+    <w:p>
+      <w:r>
+        <w:t>This UI is ambitious for the time remaining due to the level of user interaction in a grid view.  This will pose the biggest challenge to complete by the end of the semester.</w:t>
+      </w:r>
+    </w:p>
     <w:p>
       <w:r>
         <w:br w:type="page"/>
@@ -2662,8 +2712,6 @@
         </w:rPr>
         <w:t>$items as $value) {</w:t>
       </w:r>
-      <w:bookmarkStart w:id="0" w:name="_GoBack"/>
-      <w:bookmarkEnd w:id="0"/>
     </w:p>
     <w:p>
       <w:pPr>
@@ -4558,6 +4606,17 @@
       </w:tblBorders>
     </w:tblPr>
   </w:style>
+  <w:style w:type="paragraph" w:styleId="ListParagraph">
+    <w:name w:val="List Paragraph"/>
+    <w:basedOn w:val="Normal"/>
+    <w:uiPriority w:val="34"/>
+    <w:qFormat/>
+    <w:rsid w:val="00BF6AE9"/>
+    <w:pPr>
+      <w:ind w:left="720"/>
+      <w:contextualSpacing/>
+    </w:pPr>
+  </w:style>
 </w:styles>
 </file>
 
@@ -4941,6 +5000,17 @@
       </w:tblBorders>
     </w:tblPr>
   </w:style>
+  <w:style w:type="paragraph" w:styleId="ListParagraph">
+    <w:name w:val="List Paragraph"/>
+    <w:basedOn w:val="Normal"/>
+    <w:uiPriority w:val="34"/>
+    <w:qFormat/>
+    <w:rsid w:val="00BF6AE9"/>
+    <w:pPr>
+      <w:ind w:left="720"/>
+      <w:contextualSpacing/>
+    </w:pPr>
+  </w:style>
 </w:styles>
 </file>
 
@@ -5234,7 +5304,7 @@
 </file>
 
 <file path=customXml/itemProps1.xml><?xml version="1.0" encoding="utf-8"?>
-<ds:datastoreItem xmlns:ds="http://schemas.openxmlformats.org/officeDocument/2006/customXml" ds:itemID="{D7DE5DE7-F885-4C36-BDB7-D7AF1D8A792D}">
+<ds:datastoreItem xmlns:ds="http://schemas.openxmlformats.org/officeDocument/2006/customXml" ds:itemID="{D9956318-2518-4B23-A95F-A84089B08FFA}">
   <ds:schemaRefs>
     <ds:schemaRef ds:uri="http://schemas.openxmlformats.org/officeDocument/2006/bibliography"/>
   </ds:schemaRefs>

</xml_diff>